<commit_message>
Artefatos 19 ao 23
</commit_message>
<xml_diff>
--- a/Documentação/16. DFD Essencial de Cada Capacidade.docx
+++ b/Documentação/16. DFD Essencial de Cada Capacidade.docx
@@ -8,10 +8,10 @@
           <w:noProof/>
         </w:rPr>
         <w:drawing>
-          <wp:inline distT="0" distB="0" distL="0" distR="0">
-            <wp:extent cx="5362575" cy="3857625"/>
-            <wp:effectExtent l="0" t="0" r="9525" b="9525"/>
-            <wp:docPr id="1" name="Imagem 1"/>
+          <wp:inline distT="0" distB="0" distL="0" distR="0" wp14:anchorId="5BBE97FC" wp14:editId="5340E8CF">
+            <wp:extent cx="5400040" cy="3247390"/>
+            <wp:effectExtent l="0" t="0" r="0" b="0"/>
+            <wp:docPr id="5" name="Imagem 5"/>
             <wp:cNvGraphicFramePr>
               <a:graphicFrameLocks xmlns:a="http://schemas.openxmlformats.org/drawingml/2006/main" noChangeAspect="1"/>
             </wp:cNvGraphicFramePr>
@@ -19,7 +19,7 @@
               <a:graphicData uri="http://schemas.openxmlformats.org/drawingml/2006/picture">
                 <pic:pic xmlns:pic="http://schemas.openxmlformats.org/drawingml/2006/picture">
                   <pic:nvPicPr>
-                    <pic:cNvPr id="0" name="Picture 1"/>
+                    <pic:cNvPr id="0" name="Picture 3"/>
                     <pic:cNvPicPr>
                       <a:picLocks noChangeAspect="1" noChangeArrowheads="1"/>
                     </pic:cNvPicPr>
@@ -40,7 +40,7 @@
                   <pic:spPr bwMode="auto">
                     <a:xfrm>
                       <a:off x="0" y="0"/>
-                      <a:ext cx="5362575" cy="3857625"/>
+                      <a:ext cx="5400040" cy="3247390"/>
                     </a:xfrm>
                     <a:prstGeom prst="rect">
                       <a:avLst/>
@@ -81,7 +81,7 @@
         </w:rPr>
         <w:lastRenderedPageBreak/>
         <w:drawing>
-          <wp:inline distT="0" distB="0" distL="0" distR="0">
+          <wp:inline distT="0" distB="0" distL="0" distR="0" wp14:anchorId="5A6A2F48" wp14:editId="36A4B0A1">
             <wp:extent cx="5400040" cy="5236210"/>
             <wp:effectExtent l="0" t="0" r="0" b="2540"/>
             <wp:docPr id="2" name="Imagem 2"/>
@@ -149,7 +149,7 @@
         </w:rPr>
         <w:lastRenderedPageBreak/>
         <w:drawing>
-          <wp:inline distT="0" distB="0" distL="0" distR="0">
+          <wp:inline distT="0" distB="0" distL="0" distR="0" wp14:anchorId="6718D14D" wp14:editId="3E225562">
             <wp:extent cx="5400040" cy="4110990"/>
             <wp:effectExtent l="0" t="0" r="0" b="3810"/>
             <wp:docPr id="4" name="Imagem 4"/>
@@ -197,8 +197,6 @@
           </wp:inline>
         </w:drawing>
       </w:r>
-      <w:bookmarkStart w:id="0" w:name="_GoBack"/>
-      <w:bookmarkEnd w:id="0"/>
     </w:p>
     <w:p/>
     <w:p/>
@@ -231,7 +229,7 @@
       </w:pPr>
     </w:pPrDefault>
   </w:docDefaults>
-  <w:latentStyles w:defLockedState="0" w:defUIPriority="99" w:defSemiHidden="0" w:defUnhideWhenUsed="0" w:defQFormat="0" w:count="377">
+  <w:latentStyles w:defLockedState="0" w:defUIPriority="99" w:defSemiHidden="0" w:defUnhideWhenUsed="0" w:defQFormat="0" w:count="376">
     <w:lsdException w:name="Normal" w:uiPriority="0" w:qFormat="1"/>
     <w:lsdException w:name="heading 1" w:uiPriority="9" w:qFormat="1"/>
     <w:lsdException w:name="heading 2" w:semiHidden="1" w:uiPriority="9" w:unhideWhenUsed="1" w:qFormat="1"/>
@@ -337,6 +335,7 @@
     <w:lsdException w:name="HTML Sample" w:semiHidden="1" w:unhideWhenUsed="1"/>
     <w:lsdException w:name="HTML Typewriter" w:semiHidden="1" w:unhideWhenUsed="1"/>
     <w:lsdException w:name="HTML Variable" w:semiHidden="1" w:unhideWhenUsed="1"/>
+    <w:lsdException w:name="Normal Table" w:semiHidden="1" w:unhideWhenUsed="1"/>
     <w:lsdException w:name="annotation subject" w:semiHidden="1" w:unhideWhenUsed="1"/>
     <w:lsdException w:name="No List" w:semiHidden="1" w:unhideWhenUsed="1"/>
     <w:lsdException w:name="Outline List 1" w:semiHidden="1" w:unhideWhenUsed="1"/>
@@ -382,9 +381,11 @@
     <w:lsdException w:name="Table Subtle 1" w:semiHidden="1" w:unhideWhenUsed="1"/>
     <w:lsdException w:name="Table Subtle 2" w:semiHidden="1" w:unhideWhenUsed="1"/>
     <w:lsdException w:name="Table Web 1" w:semiHidden="1" w:unhideWhenUsed="1"/>
+    <w:lsdException w:name="Table Web 2" w:semiHidden="1" w:unhideWhenUsed="1"/>
     <w:lsdException w:name="Table Web 3" w:semiHidden="1" w:unhideWhenUsed="1"/>
     <w:lsdException w:name="Balloon Text" w:semiHidden="1" w:unhideWhenUsed="1"/>
     <w:lsdException w:name="Table Grid" w:uiPriority="39"/>
+    <w:lsdException w:name="Table Theme" w:semiHidden="1" w:unhideWhenUsed="1"/>
     <w:lsdException w:name="Placeholder Text" w:semiHidden="1"/>
     <w:lsdException w:name="No Spacing" w:uiPriority="1" w:qFormat="1"/>
     <w:lsdException w:name="Light Shading" w:uiPriority="60"/>
@@ -605,7 +606,6 @@
     <w:lsdException w:name="Hashtag" w:semiHidden="1" w:unhideWhenUsed="1"/>
     <w:lsdException w:name="Unresolved Mention" w:semiHidden="1" w:unhideWhenUsed="1"/>
     <w:lsdException w:name="Smart Link" w:semiHidden="1" w:unhideWhenUsed="1"/>
-    <w:lsdException w:name="Smart Link Error" w:semiHidden="1" w:unhideWhenUsed="1"/>
   </w:latentStyles>
   <w:style w:type="paragraph" w:default="1" w:styleId="Normal">
     <w:name w:val="Normal"/>

</xml_diff>